<commit_message>
Add Zombie & Soldier
</commit_message>
<xml_diff>
--- a/To do.docx
+++ b/To do.docx
@@ -97,25 +97,27 @@
         <w:rPr>
           <w:rFonts w:hint="eastAsia"/>
         </w:rPr>
-        <w:t>상속을 통해 다른 유형의 좀비,</w:t>
-      </w:r>
-      <w:r>
-        <w:t xml:space="preserve"> </w:t>
-      </w:r>
-      <w:proofErr w:type="spellStart"/>
+        <w:t xml:space="preserve">상속을 통한 </w:t>
+      </w:r>
+      <w:r>
+        <w:t xml:space="preserve">Object </w:t>
+      </w:r>
       <w:r>
         <w:rPr>
           <w:rFonts w:hint="eastAsia"/>
         </w:rPr>
-        <w:t>솔져</w:t>
-      </w:r>
-      <w:proofErr w:type="spellEnd"/>
-      <w:r>
-        <w:rPr>
-          <w:rFonts w:hint="eastAsia"/>
-        </w:rPr>
-        <w:t xml:space="preserve"> 추가</w:t>
-      </w:r>
+        <w:t>관리</w:t>
+      </w:r>
+    </w:p>
+    <w:p>
+      <w:pPr>
+        <w:pStyle w:val="a3"/>
+        <w:numPr>
+          <w:ilvl w:val="0"/>
+          <w:numId w:val="1"/>
+        </w:numPr>
+        <w:ind w:leftChars="0"/>
+      </w:pPr>
     </w:p>
     <w:sectPr>
       <w:pgSz w:w="11906" w:h="16838"/>

</xml_diff>